<commit_message>
Bryan's stukje geedit met advantages/disadvantages
</commit_message>
<xml_diff>
--- a/THO7 Week 3/chanan's shizz en bryan/Smoothing.docx
+++ b/THO7 Week 3/chanan's shizz en bryan/Smoothing.docx
@@ -76,7 +76,7 @@
                     </pic:cNvPicPr>
                   </pic:nvPicPr>
                   <pic:blipFill>
-                    <a:blip r:embed="rId5">
+                    <a:blip r:embed="rId6">
                       <a:extLst>
                         <a:ext uri="{28A0092B-C50C-407E-A947-70E740481C1C}">
                           <a14:useLocalDpi xmlns:a14="http://schemas.microsoft.com/office/drawing/2010/main" val="0"/>
@@ -188,7 +188,7 @@
                     </pic:cNvPicPr>
                   </pic:nvPicPr>
                   <pic:blipFill>
-                    <a:blip r:embed="rId6">
+                    <a:blip r:embed="rId7">
                       <a:extLst>
                         <a:ext uri="{28A0092B-C50C-407E-A947-70E740481C1C}">
                           <a14:useLocalDpi xmlns:a14="http://schemas.microsoft.com/office/drawing/2010/main" val="0"/>
@@ -266,7 +266,7 @@
                     </pic:cNvPicPr>
                   </pic:nvPicPr>
                   <pic:blipFill>
-                    <a:blip r:embed="rId7">
+                    <a:blip r:embed="rId8">
                       <a:extLst>
                         <a:ext uri="{28A0092B-C50C-407E-A947-70E740481C1C}">
                           <a14:useLocalDpi xmlns:a14="http://schemas.microsoft.com/office/drawing/2010/main" val="0"/>
@@ -448,7 +448,7 @@
                     </pic:cNvPicPr>
                   </pic:nvPicPr>
                   <pic:blipFill>
-                    <a:blip r:embed="rId8">
+                    <a:blip r:embed="rId9">
                       <a:extLst>
                         <a:ext uri="{28A0092B-C50C-407E-A947-70E740481C1C}">
                           <a14:useLocalDpi xmlns:a14="http://schemas.microsoft.com/office/drawing/2010/main" val="0"/>
@@ -609,6 +609,8 @@
         </w:rPr>
         <w:t>.</w:t>
       </w:r>
+      <w:bookmarkStart w:id="0" w:name="_GoBack"/>
+      <w:bookmarkEnd w:id="0"/>
     </w:p>
     <w:p>
       <w:pPr>
@@ -639,7 +641,7 @@
                     </pic:cNvPicPr>
                   </pic:nvPicPr>
                   <pic:blipFill>
-                    <a:blip r:embed="rId9">
+                    <a:blip r:embed="rId10">
                       <a:extLst>
                         <a:ext uri="{28A0092B-C50C-407E-A947-70E740481C1C}">
                           <a14:useLocalDpi xmlns:a14="http://schemas.microsoft.com/office/drawing/2010/main" val="0"/>
@@ -700,7 +702,7 @@
                     </pic:cNvPicPr>
                   </pic:nvPicPr>
                   <pic:blipFill>
-                    <a:blip r:embed="rId10">
+                    <a:blip r:embed="rId11">
                       <a:extLst>
                         <a:ext uri="{28A0092B-C50C-407E-A947-70E740481C1C}">
                           <a14:useLocalDpi xmlns:a14="http://schemas.microsoft.com/office/drawing/2010/main" val="0"/>
@@ -752,8 +754,6 @@
           <w:lang w:val="en-US"/>
         </w:rPr>
       </w:pPr>
-      <w:bookmarkStart w:id="0" w:name="_GoBack"/>
-      <w:bookmarkEnd w:id="0"/>
       <w:r>
         <w:rPr>
           <w:lang w:val="en-US"/>
@@ -827,8 +827,8 @@
         </w:rPr>
         <w:drawing>
           <wp:inline distT="0" distB="0" distL="0" distR="0">
-            <wp:extent cx="2992581" cy="2173788"/>
-            <wp:effectExtent l="0" t="0" r="0" b="0"/>
+            <wp:extent cx="2351314" cy="1707977"/>
+            <wp:effectExtent l="0" t="0" r="0" b="6985"/>
             <wp:docPr id="8" name="Picture 8" descr="http://www.emeraldinsight.com/content_images/fig/1270790407028.png"/>
             <wp:cNvGraphicFramePr>
               <a:graphicFrameLocks xmlns:a="http://schemas.openxmlformats.org/drawingml/2006/main" noChangeAspect="1"/>
@@ -843,7 +843,7 @@
                     </pic:cNvPicPr>
                   </pic:nvPicPr>
                   <pic:blipFill>
-                    <a:blip r:embed="rId11">
+                    <a:blip r:embed="rId12" cstate="print">
                       <a:extLst>
                         <a:ext uri="{28A0092B-C50C-407E-A947-70E740481C1C}">
                           <a14:useLocalDpi xmlns:a14="http://schemas.microsoft.com/office/drawing/2010/main" val="0"/>
@@ -858,7 +858,7 @@
                   <pic:spPr bwMode="auto">
                     <a:xfrm>
                       <a:off x="0" y="0"/>
-                      <a:ext cx="2995750" cy="2176090"/>
+                      <a:ext cx="2354458" cy="1710261"/>
                     </a:xfrm>
                     <a:prstGeom prst="rect">
                       <a:avLst/>
@@ -935,7 +935,7 @@
                     </pic:cNvPicPr>
                   </pic:nvPicPr>
                   <pic:blipFill>
-                    <a:blip r:embed="rId12">
+                    <a:blip r:embed="rId13">
                       <a:extLst>
                         <a:ext uri="{28A0092B-C50C-407E-A947-70E740481C1C}">
                           <a14:useLocalDpi xmlns:a14="http://schemas.microsoft.com/office/drawing/2010/main" val="0"/>
@@ -980,6 +980,9 @@
         <w:t xml:space="preserve">Using the formula shown above we can calculate the new pixel value. The formula works pretty clear: The sigma </w:t>
       </w:r>
       <w:r>
+        <w:rPr>
+          <w:lang w:val="en-US"/>
+        </w:rPr>
         <w:t>(</w:t>
       </w:r>
       <w:r>
@@ -1019,6 +1022,104 @@
           <w:lang w:val="en-US"/>
         </w:rPr>
         <w:t>This means that the x and y represent the pixel you wish to change. If you give them both the value 0, you are standing on the center pixel (the pixel you’re editing). The x^2 + y^2 represent the weight of the pixels in the neighborhood. The farther you move away from the center pixel, the less weight the pixel has.</w:t>
+      </w:r>
+    </w:p>
+    <w:p>
+      <w:pPr>
+        <w:rPr>
+          <w:lang w:val="en-US"/>
+        </w:rPr>
+      </w:pPr>
+      <w:r>
+        <w:rPr>
+          <w:lang w:val="en-US"/>
+        </w:rPr>
+        <w:t>The advantages of this method:</w:t>
+      </w:r>
+    </w:p>
+    <w:p>
+      <w:pPr>
+        <w:pStyle w:val="ListParagraph"/>
+        <w:numPr>
+          <w:ilvl w:val="0"/>
+          <w:numId w:val="1"/>
+        </w:numPr>
+        <w:rPr>
+          <w:lang w:val="en-US"/>
+        </w:rPr>
+      </w:pPr>
+      <w:r>
+        <w:rPr>
+          <w:lang w:val="en-US"/>
+        </w:rPr>
+        <w:t>It is an efficient and effective solution to reduce noise</w:t>
+      </w:r>
+    </w:p>
+    <w:p>
+      <w:pPr>
+        <w:pStyle w:val="ListParagraph"/>
+        <w:numPr>
+          <w:ilvl w:val="0"/>
+          <w:numId w:val="1"/>
+        </w:numPr>
+        <w:rPr>
+          <w:lang w:val="en-US"/>
+        </w:rPr>
+      </w:pPr>
+      <w:r>
+        <w:rPr>
+          <w:lang w:val="en-US"/>
+        </w:rPr>
+        <w:t>The edges and weighing makes sure the pixels at the edges are less blurred</w:t>
+      </w:r>
+    </w:p>
+    <w:p>
+      <w:pPr>
+        <w:rPr>
+          <w:lang w:val="en-US"/>
+        </w:rPr>
+      </w:pPr>
+      <w:r>
+        <w:rPr>
+          <w:lang w:val="en-US"/>
+        </w:rPr>
+        <w:t>The disadvantages of this method:</w:t>
+      </w:r>
+    </w:p>
+    <w:p>
+      <w:pPr>
+        <w:pStyle w:val="ListParagraph"/>
+        <w:numPr>
+          <w:ilvl w:val="0"/>
+          <w:numId w:val="1"/>
+        </w:numPr>
+        <w:rPr>
+          <w:lang w:val="en-US"/>
+        </w:rPr>
+      </w:pPr>
+      <w:r>
+        <w:rPr>
+          <w:lang w:val="en-US"/>
+        </w:rPr>
+        <w:t>It takes a lot of time</w:t>
+      </w:r>
+    </w:p>
+    <w:p>
+      <w:pPr>
+        <w:pStyle w:val="ListParagraph"/>
+        <w:numPr>
+          <w:ilvl w:val="0"/>
+          <w:numId w:val="1"/>
+        </w:numPr>
+        <w:rPr>
+          <w:lang w:val="en-US"/>
+        </w:rPr>
+      </w:pPr>
+      <w:r>
+        <w:rPr>
+          <w:lang w:val="en-US"/>
+        </w:rPr>
+        <w:t>It removes unrecoverable details in a picture</w:t>
       </w:r>
     </w:p>
     <w:sectPr>
@@ -1029,6 +1130,126 @@
     </w:sectPr>
   </w:body>
 </w:document>
+</file>
+
+<file path=word/numbering.xml><?xml version="1.0" encoding="utf-8"?>
+<w:numbering xmlns:wpc="http://schemas.microsoft.com/office/word/2010/wordprocessingCanvas" xmlns:mc="http://schemas.openxmlformats.org/markup-compatibility/2006" xmlns:o="urn:schemas-microsoft-com:office:office" xmlns:r="http://schemas.openxmlformats.org/officeDocument/2006/relationships" xmlns:m="http://schemas.openxmlformats.org/officeDocument/2006/math" xmlns:v="urn:schemas-microsoft-com:vml" xmlns:wp14="http://schemas.microsoft.com/office/word/2010/wordprocessingDrawing" xmlns:wp="http://schemas.openxmlformats.org/drawingml/2006/wordprocessingDrawing" xmlns:w10="urn:schemas-microsoft-com:office:word" xmlns:w="http://schemas.openxmlformats.org/wordprocessingml/2006/main" xmlns:w14="http://schemas.microsoft.com/office/word/2010/wordml" xmlns:wpg="http://schemas.microsoft.com/office/word/2010/wordprocessingGroup" xmlns:wpi="http://schemas.microsoft.com/office/word/2010/wordprocessingInk" xmlns:wne="http://schemas.microsoft.com/office/word/2006/wordml" xmlns:wps="http://schemas.microsoft.com/office/word/2010/wordprocessingShape" mc:Ignorable="w14 wp14">
+  <w:abstractNum w:abstractNumId="0">
+    <w:nsid w:val="0B601ABB"/>
+    <w:multiLevelType w:val="hybridMultilevel"/>
+    <w:tmpl w:val="ADBC8FE6"/>
+    <w:lvl w:ilvl="0" w:tplc="584A7EFA">
+      <w:numFmt w:val="bullet"/>
+      <w:lvlText w:val="-"/>
+      <w:lvlJc w:val="left"/>
+      <w:pPr>
+        <w:ind w:left="720" w:hanging="360"/>
+      </w:pPr>
+      <w:rPr>
+        <w:rFonts w:ascii="Calibri" w:eastAsiaTheme="minorHAnsi" w:hAnsi="Calibri" w:cstheme="minorBidi" w:hint="default"/>
+      </w:rPr>
+    </w:lvl>
+    <w:lvl w:ilvl="1" w:tplc="04130003" w:tentative="1">
+      <w:start w:val="1"/>
+      <w:numFmt w:val="bullet"/>
+      <w:lvlText w:val="o"/>
+      <w:lvlJc w:val="left"/>
+      <w:pPr>
+        <w:ind w:left="1440" w:hanging="360"/>
+      </w:pPr>
+      <w:rPr>
+        <w:rFonts w:ascii="Courier New" w:hAnsi="Courier New" w:cs="Courier New" w:hint="default"/>
+      </w:rPr>
+    </w:lvl>
+    <w:lvl w:ilvl="2" w:tplc="04130005" w:tentative="1">
+      <w:start w:val="1"/>
+      <w:numFmt w:val="bullet"/>
+      <w:lvlText w:val=""/>
+      <w:lvlJc w:val="left"/>
+      <w:pPr>
+        <w:ind w:left="2160" w:hanging="360"/>
+      </w:pPr>
+      <w:rPr>
+        <w:rFonts w:ascii="Wingdings" w:hAnsi="Wingdings" w:hint="default"/>
+      </w:rPr>
+    </w:lvl>
+    <w:lvl w:ilvl="3" w:tplc="04130001" w:tentative="1">
+      <w:start w:val="1"/>
+      <w:numFmt w:val="bullet"/>
+      <w:lvlText w:val=""/>
+      <w:lvlJc w:val="left"/>
+      <w:pPr>
+        <w:ind w:left="2880" w:hanging="360"/>
+      </w:pPr>
+      <w:rPr>
+        <w:rFonts w:ascii="Symbol" w:hAnsi="Symbol" w:hint="default"/>
+      </w:rPr>
+    </w:lvl>
+    <w:lvl w:ilvl="4" w:tplc="04130003" w:tentative="1">
+      <w:start w:val="1"/>
+      <w:numFmt w:val="bullet"/>
+      <w:lvlText w:val="o"/>
+      <w:lvlJc w:val="left"/>
+      <w:pPr>
+        <w:ind w:left="3600" w:hanging="360"/>
+      </w:pPr>
+      <w:rPr>
+        <w:rFonts w:ascii="Courier New" w:hAnsi="Courier New" w:cs="Courier New" w:hint="default"/>
+      </w:rPr>
+    </w:lvl>
+    <w:lvl w:ilvl="5" w:tplc="04130005" w:tentative="1">
+      <w:start w:val="1"/>
+      <w:numFmt w:val="bullet"/>
+      <w:lvlText w:val=""/>
+      <w:lvlJc w:val="left"/>
+      <w:pPr>
+        <w:ind w:left="4320" w:hanging="360"/>
+      </w:pPr>
+      <w:rPr>
+        <w:rFonts w:ascii="Wingdings" w:hAnsi="Wingdings" w:hint="default"/>
+      </w:rPr>
+    </w:lvl>
+    <w:lvl w:ilvl="6" w:tplc="04130001" w:tentative="1">
+      <w:start w:val="1"/>
+      <w:numFmt w:val="bullet"/>
+      <w:lvlText w:val=""/>
+      <w:lvlJc w:val="left"/>
+      <w:pPr>
+        <w:ind w:left="5040" w:hanging="360"/>
+      </w:pPr>
+      <w:rPr>
+        <w:rFonts w:ascii="Symbol" w:hAnsi="Symbol" w:hint="default"/>
+      </w:rPr>
+    </w:lvl>
+    <w:lvl w:ilvl="7" w:tplc="04130003" w:tentative="1">
+      <w:start w:val="1"/>
+      <w:numFmt w:val="bullet"/>
+      <w:lvlText w:val="o"/>
+      <w:lvlJc w:val="left"/>
+      <w:pPr>
+        <w:ind w:left="5760" w:hanging="360"/>
+      </w:pPr>
+      <w:rPr>
+        <w:rFonts w:ascii="Courier New" w:hAnsi="Courier New" w:cs="Courier New" w:hint="default"/>
+      </w:rPr>
+    </w:lvl>
+    <w:lvl w:ilvl="8" w:tplc="04130005" w:tentative="1">
+      <w:start w:val="1"/>
+      <w:numFmt w:val="bullet"/>
+      <w:lvlText w:val=""/>
+      <w:lvlJc w:val="left"/>
+      <w:pPr>
+        <w:ind w:left="6480" w:hanging="360"/>
+      </w:pPr>
+      <w:rPr>
+        <w:rFonts w:ascii="Wingdings" w:hAnsi="Wingdings" w:hint="default"/>
+      </w:rPr>
+    </w:lvl>
+  </w:abstractNum>
+  <w:num w:numId="1">
+    <w:abstractNumId w:val="0"/>
+  </w:num>
+</w:numbering>
 </file>
 
 <file path=word/styles.xml><?xml version="1.0" encoding="utf-8"?>
@@ -1241,6 +1462,7 @@
   <w:style w:type="character" w:default="1" w:styleId="DefaultParagraphFont">
     <w:name w:val="Default Paragraph Font"/>
     <w:uiPriority w:val="1"/>
+    <w:semiHidden/>
     <w:unhideWhenUsed/>
   </w:style>
   <w:style w:type="table" w:default="1" w:styleId="TableNormal">
@@ -1376,6 +1598,17 @@
       <w:b/>
       <w:bCs/>
     </w:rPr>
+  </w:style>
+  <w:style w:type="paragraph" w:styleId="ListParagraph">
+    <w:name w:val="List Paragraph"/>
+    <w:basedOn w:val="Normal"/>
+    <w:uiPriority w:val="34"/>
+    <w:qFormat/>
+    <w:rsid w:val="006006B8"/>
+    <w:pPr>
+      <w:ind w:left="720"/>
+      <w:contextualSpacing/>
+    </w:pPr>
   </w:style>
 </w:styles>
 </file>
@@ -1590,6 +1823,7 @@
   <w:style w:type="character" w:default="1" w:styleId="DefaultParagraphFont">
     <w:name w:val="Default Paragraph Font"/>
     <w:uiPriority w:val="1"/>
+    <w:semiHidden/>
     <w:unhideWhenUsed/>
   </w:style>
   <w:style w:type="table" w:default="1" w:styleId="TableNormal">
@@ -1725,6 +1959,17 @@
       <w:b/>
       <w:bCs/>
     </w:rPr>
+  </w:style>
+  <w:style w:type="paragraph" w:styleId="ListParagraph">
+    <w:name w:val="List Paragraph"/>
+    <w:basedOn w:val="Normal"/>
+    <w:uiPriority w:val="34"/>
+    <w:qFormat/>
+    <w:rsid w:val="006006B8"/>
+    <w:pPr>
+      <w:ind w:left="720"/>
+      <w:contextualSpacing/>
+    </w:pPr>
   </w:style>
 </w:styles>
 </file>

</xml_diff>